<commit_message>
agregando documentacion-diagrama de modelo-entidad-relacion y caso de uso general
</commit_message>
<xml_diff>
--- a/1-important-files-folder/perfilproyecto_ayelen_estevez_segovia-actualizado.docx
+++ b/1-important-files-folder/perfilproyecto_ayelen_estevez_segovia-actualizado.docx
@@ -1,6 +1,6 @@
 
 <file path=word/document.xml><?xml version="1.0" encoding="utf-8"?>
-<w:document xmlns:wpc="http://schemas.microsoft.com/office/word/2010/wordprocessingCanvas" xmlns:cx="http://schemas.microsoft.com/office/drawing/2014/chartex" xmlns:cx1="http://schemas.microsoft.com/office/drawing/2015/9/8/chartex" xmlns:cx2="http://schemas.microsoft.com/office/drawing/2015/10/21/chartex" xmlns:cx3="http://schemas.microsoft.com/office/drawing/2016/5/9/chartex" xmlns:cx4="http://schemas.microsoft.com/office/drawing/2016/5/10/chartex" xmlns:cx5="http://schemas.microsoft.com/office/drawing/2016/5/11/chartex" xmlns:cx6="http://schemas.microsoft.com/office/drawing/2016/5/12/chartex" xmlns:cx7="http://schemas.microsoft.com/office/drawing/2016/5/13/chartex" xmlns:cx8="http://schemas.microsoft.com/office/drawing/2016/5/14/chartex" xmlns:mc="http://schemas.openxmlformats.org/markup-compatibility/2006" xmlns:aink="http://schemas.microsoft.com/office/drawing/2016/ink" xmlns:am3d="http://schemas.microsoft.com/office/drawing/2017/model3d" xmlns:o="urn:schemas-microsoft-com:office:office" xmlns:oel="http://schemas.microsoft.com/office/2019/extlst" xmlns:r="http://schemas.openxmlformats.org/officeDocument/2006/relationships" xmlns:m="http://schemas.openxmlformats.org/officeDocument/2006/math" xmlns:v="urn:schemas-microsoft-com:vml" xmlns:wp14="http://schemas.microsoft.com/office/word/2010/wordprocessingDrawing" xmlns:wp="http://schemas.openxmlformats.org/drawingml/2006/wordprocessingDrawing" xmlns:w10="urn:schemas-microsoft-com:office:word" xmlns:w="http://schemas.openxmlformats.org/wordprocessingml/2006/main" xmlns:w14="http://schemas.microsoft.com/office/word/2010/wordml" xmlns:w15="http://schemas.microsoft.com/office/word/2012/wordml" xmlns:w16cex="http://schemas.microsoft.com/office/word/2018/wordml/cex" xmlns:w16cid="http://schemas.microsoft.com/office/word/2016/wordml/cid" xmlns:w16="http://schemas.microsoft.com/office/word/2018/wordml" xmlns:w16du="http://schemas.microsoft.com/office/word/2023/wordml/word16du" xmlns:w16sdtdh="http://schemas.microsoft.com/office/word/2020/wordml/sdtdatahash" xmlns:w16se="http://schemas.microsoft.com/office/word/2015/wordml/symex" xmlns:wpg="http://schemas.microsoft.com/office/word/2010/wordprocessingGroup" xmlns:wpi="http://schemas.microsoft.com/office/word/2010/wordprocessingInk" xmlns:wne="http://schemas.microsoft.com/office/word/2006/wordml" xmlns:wps="http://schemas.microsoft.com/office/word/2010/wordprocessingShape" mc:Ignorable="w14 w15 w16se w16cid w16 w16cex w16sdtdh w16du wp14">
+<w:document xmlns:wpc="http://schemas.microsoft.com/office/word/2010/wordprocessingCanvas" xmlns:cx="http://schemas.microsoft.com/office/drawing/2014/chartex" xmlns:cx1="http://schemas.microsoft.com/office/drawing/2015/9/8/chartex" xmlns:cx2="http://schemas.microsoft.com/office/drawing/2015/10/21/chartex" xmlns:cx3="http://schemas.microsoft.com/office/drawing/2016/5/9/chartex" xmlns:cx4="http://schemas.microsoft.com/office/drawing/2016/5/10/chartex" xmlns:cx5="http://schemas.microsoft.com/office/drawing/2016/5/11/chartex" xmlns:cx6="http://schemas.microsoft.com/office/drawing/2016/5/12/chartex" xmlns:cx7="http://schemas.microsoft.com/office/drawing/2016/5/13/chartex" xmlns:cx8="http://schemas.microsoft.com/office/drawing/2016/5/14/chartex" xmlns:mc="http://schemas.openxmlformats.org/markup-compatibility/2006" xmlns:aink="http://schemas.microsoft.com/office/drawing/2016/ink" xmlns:am3d="http://schemas.microsoft.com/office/drawing/2017/model3d" xmlns:o="urn:schemas-microsoft-com:office:office" xmlns:oel="http://schemas.microsoft.com/office/2019/extlst" xmlns:r="http://schemas.openxmlformats.org/officeDocument/2006/relationships" xmlns:m="http://schemas.openxmlformats.org/officeDocument/2006/math" xmlns:v="urn:schemas-microsoft-com:vml" xmlns:wp14="http://schemas.microsoft.com/office/word/2010/wordprocessingDrawing" xmlns:wp="http://schemas.openxmlformats.org/drawingml/2006/wordprocessingDrawing" xmlns:w10="urn:schemas-microsoft-com:office:word" xmlns:w="http://schemas.openxmlformats.org/wordprocessingml/2006/main" xmlns:w14="http://schemas.microsoft.com/office/word/2010/wordml" xmlns:w15="http://schemas.microsoft.com/office/word/2012/wordml" xmlns:w16cex="http://schemas.microsoft.com/office/word/2018/wordml/cex" xmlns:w16cid="http://schemas.microsoft.com/office/word/2016/wordml/cid" xmlns:w16="http://schemas.microsoft.com/office/word/2018/wordml" xmlns:w16du="http://schemas.microsoft.com/office/word/2023/wordml/word16du" xmlns:w16sdtdh="http://schemas.microsoft.com/office/word/2020/wordml/sdtdatahash" xmlns:w16sdtfl="http://schemas.microsoft.com/office/word/2024/wordml/sdtformatlock" xmlns:w16se="http://schemas.microsoft.com/office/word/2015/wordml/symex" xmlns:wpg="http://schemas.microsoft.com/office/word/2010/wordprocessingGroup" xmlns:wpi="http://schemas.microsoft.com/office/word/2010/wordprocessingInk" xmlns:wne="http://schemas.microsoft.com/office/word/2006/wordml" xmlns:wps="http://schemas.microsoft.com/office/word/2010/wordprocessingShape" mc:Ignorable="w14 w15 w16se w16cid w16 w16cex w16sdtdh w16sdtfl w16du wp14">
   <w:body>
     <w:p>
       <w:pPr>
@@ -4118,12 +4118,14 @@
         </w:rPr>
         <w:t>. -</w:t>
       </w:r>
+      <w:proofErr w:type="gramStart"/>
       <w:r>
         <w:rPr>
           <w:rFonts w:ascii="Times New Roman" w:hAnsi="Times New Roman" w:cs="Times New Roman"/>
         </w:rPr>
         <w:t>Directora</w:t>
       </w:r>
+      <w:proofErr w:type="gramEnd"/>
       <w:r>
         <w:rPr>
           <w:rFonts w:ascii="Times New Roman" w:hAnsi="Times New Roman" w:cs="Times New Roman"/>
@@ -4304,7 +4306,39 @@
           <w:rFonts w:ascii="Times New Roman" w:hAnsi="Times New Roman" w:cs="Times New Roman"/>
           <w:highlight w:val="yellow"/>
         </w:rPr>
-        <w:t xml:space="preserve"> Encargados Economía del cipag:  área apicola, área agrícola, área pecuaria</w:t>
+        <w:t xml:space="preserve"> Encargados Economía del </w:t>
+      </w:r>
+      <w:proofErr w:type="spellStart"/>
+      <w:r>
+        <w:rPr>
+          <w:rFonts w:ascii="Times New Roman" w:hAnsi="Times New Roman" w:cs="Times New Roman"/>
+          <w:highlight w:val="yellow"/>
+        </w:rPr>
+        <w:t>cipag</w:t>
+      </w:r>
+      <w:proofErr w:type="spellEnd"/>
+      <w:r>
+        <w:rPr>
+          <w:rFonts w:ascii="Times New Roman" w:hAnsi="Times New Roman" w:cs="Times New Roman"/>
+          <w:highlight w:val="yellow"/>
+        </w:rPr>
+        <w:t xml:space="preserve">:  área </w:t>
+      </w:r>
+      <w:proofErr w:type="spellStart"/>
+      <w:r>
+        <w:rPr>
+          <w:rFonts w:ascii="Times New Roman" w:hAnsi="Times New Roman" w:cs="Times New Roman"/>
+          <w:highlight w:val="yellow"/>
+        </w:rPr>
+        <w:t>apicola</w:t>
+      </w:r>
+      <w:proofErr w:type="spellEnd"/>
+      <w:r>
+        <w:rPr>
+          <w:rFonts w:ascii="Times New Roman" w:hAnsi="Times New Roman" w:cs="Times New Roman"/>
+          <w:highlight w:val="yellow"/>
+        </w:rPr>
+        <w:t>, área agrícola, área pecuaria</w:t>
       </w:r>
     </w:p>
     <w:p>
@@ -4327,21 +4361,55 @@
           <w:highlight w:val="yellow"/>
         </w:rPr>
         <w:lastRenderedPageBreak/>
-        <w:t>Auxiliares encargados economía academica</w:t>
-      </w:r>
+        <w:t xml:space="preserve">Auxiliares encargados economía </w:t>
+      </w:r>
+      <w:proofErr w:type="spellStart"/>
       <w:r>
         <w:rPr>
           <w:rFonts w:ascii="Times New Roman" w:hAnsi="Times New Roman" w:cs="Times New Roman"/>
           <w:highlight w:val="yellow"/>
         </w:rPr>
+        <w:t>academica</w:t>
+      </w:r>
+      <w:proofErr w:type="spellEnd"/>
+      <w:r>
+        <w:rPr>
+          <w:rFonts w:ascii="Times New Roman" w:hAnsi="Times New Roman" w:cs="Times New Roman"/>
+          <w:highlight w:val="yellow"/>
+        </w:rPr>
         <w:t xml:space="preserve">: </w:t>
       </w:r>
+      <w:proofErr w:type="gramStart"/>
       <w:r>
         <w:rPr>
           <w:rFonts w:ascii="Times New Roman" w:hAnsi="Times New Roman" w:cs="Times New Roman"/>
           <w:highlight w:val="yellow"/>
         </w:rPr>
-        <w:t>laboratorio ,productos cárnicos, productos lácteos, lab de suelo</w:t>
+        <w:t>laboratorio ,productos</w:t>
+      </w:r>
+      <w:proofErr w:type="gramEnd"/>
+      <w:r>
+        <w:rPr>
+          <w:rFonts w:ascii="Times New Roman" w:hAnsi="Times New Roman" w:cs="Times New Roman"/>
+          <w:highlight w:val="yellow"/>
+        </w:rPr>
+        <w:t xml:space="preserve"> cárnicos, productos lácteos, </w:t>
+      </w:r>
+      <w:proofErr w:type="spellStart"/>
+      <w:r>
+        <w:rPr>
+          <w:rFonts w:ascii="Times New Roman" w:hAnsi="Times New Roman" w:cs="Times New Roman"/>
+          <w:highlight w:val="yellow"/>
+        </w:rPr>
+        <w:t>lab</w:t>
+      </w:r>
+      <w:proofErr w:type="spellEnd"/>
+      <w:r>
+        <w:rPr>
+          <w:rFonts w:ascii="Times New Roman" w:hAnsi="Times New Roman" w:cs="Times New Roman"/>
+          <w:highlight w:val="yellow"/>
+        </w:rPr>
+        <w:t xml:space="preserve"> de suelo</w:t>
       </w:r>
     </w:p>
     <w:p>
@@ -4398,7 +4466,21 @@
         <w:rPr>
           <w:rFonts w:ascii="Times New Roman" w:hAnsi="Times New Roman" w:cs="Times New Roman"/>
         </w:rPr>
-        <w:t>El centro de Investigación y prácticas agropecuarias Guirarapo, esta abierto de lunes a viernes de 8:00 am hasta 14:00 pm en turno corrido.</w:t>
+        <w:t xml:space="preserve">El centro de Investigación y prácticas agropecuarias Guirarapo, </w:t>
+      </w:r>
+      <w:proofErr w:type="spellStart"/>
+      <w:r>
+        <w:rPr>
+          <w:rFonts w:ascii="Times New Roman" w:hAnsi="Times New Roman" w:cs="Times New Roman"/>
+        </w:rPr>
+        <w:t>esta</w:t>
+      </w:r>
+      <w:proofErr w:type="spellEnd"/>
+      <w:r>
+        <w:rPr>
+          <w:rFonts w:ascii="Times New Roman" w:hAnsi="Times New Roman" w:cs="Times New Roman"/>
+        </w:rPr>
+        <w:t xml:space="preserve"> abierto de lunes a viernes de 8:00 am hasta 14:00 pm en turno corrido.</w:t>
       </w:r>
     </w:p>
     <w:p>
@@ -5630,6 +5712,7 @@
         </w:rPr>
         <w:t xml:space="preserve"> arbitrada multidisciplinaria </w:t>
       </w:r>
+      <w:proofErr w:type="spellStart"/>
       <w:r>
         <w:rPr>
           <w:rFonts w:ascii="Times New Roman" w:hAnsi="Times New Roman" w:cs="Times New Roman"/>
@@ -5640,7 +5723,14 @@
         <w:rPr>
           <w:rFonts w:ascii="Times New Roman" w:hAnsi="Times New Roman" w:cs="Times New Roman"/>
         </w:rPr>
-        <w:t>entaciencias, l</w:t>
+        <w:t>entaciencias</w:t>
+      </w:r>
+      <w:proofErr w:type="spellEnd"/>
+      <w:r>
+        <w:rPr>
+          <w:rFonts w:ascii="Times New Roman" w:hAnsi="Times New Roman" w:cs="Times New Roman"/>
+        </w:rPr>
+        <w:t>, l</w:t>
       </w:r>
       <w:r>
         <w:rPr>
@@ -14560,6 +14650,299 @@
         </w:rPr>
       </w:pPr>
     </w:p>
+    <w:p>
+      <w:pPr>
+        <w:suppressAutoHyphens w:val="0"/>
+        <w:autoSpaceDN/>
+        <w:spacing w:after="160" w:line="259" w:lineRule="auto"/>
+        <w:rPr>
+          <w:rFonts w:ascii="Times New Roman" w:eastAsiaTheme="majorEastAsia" w:hAnsi="Times New Roman" w:cs="Mangal"/>
+          <w:b/>
+          <w:color w:val="FF0000"/>
+          <w:szCs w:val="29"/>
+        </w:rPr>
+      </w:pPr>
+      <w:r>
+        <w:rPr>
+          <w:rFonts w:ascii="Times New Roman" w:eastAsiaTheme="majorEastAsia" w:hAnsi="Times New Roman" w:cs="Mangal"/>
+          <w:b/>
+          <w:szCs w:val="29"/>
+        </w:rPr>
+        <w:t xml:space="preserve"> </w:t>
+      </w:r>
+    </w:p>
+    <w:p>
+      <w:pPr>
+        <w:suppressAutoHyphens w:val="0"/>
+        <w:autoSpaceDN/>
+        <w:spacing w:after="160" w:line="259" w:lineRule="auto"/>
+        <w:jc w:val="center"/>
+        <w:rPr>
+          <w:rFonts w:ascii="Times New Roman" w:eastAsiaTheme="majorEastAsia" w:hAnsi="Times New Roman" w:cs="Mangal"/>
+          <w:b/>
+          <w:szCs w:val="29"/>
+        </w:rPr>
+      </w:pPr>
+    </w:p>
+    <w:p>
+      <w:pPr>
+        <w:suppressAutoHyphens w:val="0"/>
+        <w:autoSpaceDN/>
+        <w:spacing w:after="160" w:line="259" w:lineRule="auto"/>
+        <w:rPr>
+          <w:rFonts w:ascii="Times New Roman" w:eastAsiaTheme="majorEastAsia" w:hAnsi="Times New Roman" w:cs="Mangal"/>
+          <w:b/>
+          <w:szCs w:val="29"/>
+        </w:rPr>
+      </w:pPr>
+      <w:r>
+        <w:rPr>
+          <w:rFonts w:ascii="Times New Roman" w:eastAsiaTheme="majorEastAsia" w:hAnsi="Times New Roman" w:cs="Mangal"/>
+          <w:b/>
+          <w:szCs w:val="29"/>
+        </w:rPr>
+        <w:br w:type="page"/>
+      </w:r>
+    </w:p>
+    <w:p>
+      <w:pPr>
+        <w:suppressAutoHyphens w:val="0"/>
+        <w:autoSpaceDN/>
+        <w:spacing w:after="160" w:line="259" w:lineRule="auto"/>
+        <w:jc w:val="center"/>
+        <w:rPr>
+          <w:rFonts w:ascii="Times New Roman" w:eastAsiaTheme="majorEastAsia" w:hAnsi="Times New Roman" w:cs="Mangal"/>
+          <w:b/>
+          <w:szCs w:val="29"/>
+        </w:rPr>
+        <w:sectPr>
+          <w:pgSz w:w="12240" w:h="15840" w:code="1"/>
+          <w:pgMar w:top="1417" w:right="1701" w:bottom="1417" w:left="1701" w:header="708" w:footer="708" w:gutter="0"/>
+          <w:cols w:space="708"/>
+          <w:docGrid w:linePitch="360"/>
+        </w:sectPr>
+      </w:pPr>
+    </w:p>
+    <w:p>
+      <w:pPr>
+        <w:suppressAutoHyphens w:val="0"/>
+        <w:autoSpaceDN/>
+        <w:spacing w:after="160" w:line="259" w:lineRule="auto"/>
+        <w:jc w:val="center"/>
+        <w:rPr>
+          <w:rFonts w:ascii="Times New Roman" w:eastAsiaTheme="majorEastAsia" w:hAnsi="Times New Roman" w:cs="Mangal"/>
+          <w:b/>
+          <w:szCs w:val="29"/>
+        </w:rPr>
+      </w:pPr>
+      <w:r>
+        <w:rPr>
+          <w:rFonts w:ascii="Times New Roman" w:eastAsiaTheme="majorEastAsia" w:hAnsi="Times New Roman" w:cs="Mangal"/>
+          <w:b/>
+          <w:szCs w:val="29"/>
+        </w:rPr>
+        <w:lastRenderedPageBreak/>
+        <w:t>DIAGRAMA DE CASO DE USO GENERAL</w:t>
+      </w:r>
+    </w:p>
+    <w:p>
+      <w:pPr>
+        <w:suppressAutoHyphens w:val="0"/>
+        <w:autoSpaceDN/>
+        <w:spacing w:after="160" w:line="259" w:lineRule="auto"/>
+        <w:jc w:val="center"/>
+        <w:rPr>
+          <w:rFonts w:ascii="Times New Roman" w:eastAsiaTheme="majorEastAsia" w:hAnsi="Times New Roman" w:cs="Mangal"/>
+          <w:b/>
+          <w:szCs w:val="29"/>
+        </w:rPr>
+        <w:sectPr>
+          <w:pgSz w:w="15840" w:h="12240" w:orient="landscape" w:code="1"/>
+          <w:pgMar w:top="1701" w:right="1418" w:bottom="1701" w:left="1418" w:header="709" w:footer="709" w:gutter="0"/>
+          <w:cols w:space="708"/>
+          <w:docGrid w:linePitch="360"/>
+        </w:sectPr>
+      </w:pPr>
+      <w:r>
+        <w:rPr>
+          <w:noProof/>
+        </w:rPr>
+        <w:drawing>
+          <wp:inline distT="0" distB="0" distL="0" distR="0" wp14:anchorId="5B5312C3" wp14:editId="3DBB4AB8">
+            <wp:extent cx="7721233" cy="5193792"/>
+            <wp:effectExtent l="0" t="0" r="0" b="6985"/>
+            <wp:docPr id="628732700" name="Imagen 1"/>
+            <wp:cNvGraphicFramePr>
+              <a:graphicFrameLocks xmlns:a="http://schemas.openxmlformats.org/drawingml/2006/main" noChangeAspect="1"/>
+            </wp:cNvGraphicFramePr>
+            <a:graphic xmlns:a="http://schemas.openxmlformats.org/drawingml/2006/main">
+              <a:graphicData uri="http://schemas.openxmlformats.org/drawingml/2006/picture">
+                <pic:pic xmlns:pic="http://schemas.openxmlformats.org/drawingml/2006/picture">
+                  <pic:nvPicPr>
+                    <pic:cNvPr id="0" name="Picture 1"/>
+                    <pic:cNvPicPr>
+                      <a:picLocks noChangeAspect="1" noChangeArrowheads="1"/>
+                    </pic:cNvPicPr>
+                  </pic:nvPicPr>
+                  <pic:blipFill>
+                    <a:blip r:embed="rId24" cstate="print">
+                      <a:extLst>
+                        <a:ext uri="{28A0092B-C50C-407E-A947-70E740481C1C}">
+                          <a14:useLocalDpi xmlns:a14="http://schemas.microsoft.com/office/drawing/2010/main" val="0"/>
+                        </a:ext>
+                      </a:extLst>
+                    </a:blip>
+                    <a:srcRect/>
+                    <a:stretch>
+                      <a:fillRect/>
+                    </a:stretch>
+                  </pic:blipFill>
+                  <pic:spPr bwMode="auto">
+                    <a:xfrm>
+                      <a:off x="0" y="0"/>
+                      <a:ext cx="7751818" cy="5214365"/>
+                    </a:xfrm>
+                    <a:prstGeom prst="rect">
+                      <a:avLst/>
+                    </a:prstGeom>
+                    <a:noFill/>
+                    <a:ln>
+                      <a:noFill/>
+                    </a:ln>
+                  </pic:spPr>
+                </pic:pic>
+              </a:graphicData>
+            </a:graphic>
+          </wp:inline>
+        </w:drawing>
+      </w:r>
+    </w:p>
+    <w:p>
+      <w:pPr>
+        <w:suppressAutoHyphens w:val="0"/>
+        <w:autoSpaceDN/>
+        <w:spacing w:after="160" w:line="259" w:lineRule="auto"/>
+        <w:jc w:val="center"/>
+        <w:rPr>
+          <w:rFonts w:ascii="Times New Roman" w:eastAsiaTheme="majorEastAsia" w:hAnsi="Times New Roman" w:cs="Mangal"/>
+          <w:b/>
+          <w:szCs w:val="29"/>
+        </w:rPr>
+      </w:pPr>
+      <w:r>
+        <w:rPr>
+          <w:rFonts w:ascii="Times New Roman" w:eastAsiaTheme="majorEastAsia" w:hAnsi="Times New Roman" w:cs="Mangal"/>
+          <w:b/>
+          <w:szCs w:val="29"/>
+        </w:rPr>
+        <w:lastRenderedPageBreak/>
+        <w:t xml:space="preserve">DISEÑO CONCEPTUAL </w:t>
+      </w:r>
+    </w:p>
+    <w:p>
+      <w:pPr>
+        <w:suppressAutoHyphens w:val="0"/>
+        <w:autoSpaceDN/>
+        <w:spacing w:after="160" w:line="259" w:lineRule="auto"/>
+        <w:jc w:val="center"/>
+        <w:rPr>
+          <w:rFonts w:ascii="Times New Roman" w:eastAsiaTheme="majorEastAsia" w:hAnsi="Times New Roman" w:cs="Mangal"/>
+          <w:b/>
+          <w:szCs w:val="29"/>
+        </w:rPr>
+      </w:pPr>
+      <w:r>
+        <w:rPr>
+          <w:rFonts w:ascii="Times New Roman" w:eastAsiaTheme="majorEastAsia" w:hAnsi="Times New Roman" w:cs="Mangal"/>
+          <w:b/>
+          <w:szCs w:val="29"/>
+        </w:rPr>
+        <w:t>MODELO-ENTIDAD-RELACION</w:t>
+      </w:r>
+    </w:p>
+    <w:p>
+      <w:pPr>
+        <w:suppressAutoHyphens w:val="0"/>
+        <w:autoSpaceDN/>
+        <w:spacing w:after="160" w:line="259" w:lineRule="auto"/>
+        <w:jc w:val="center"/>
+        <w:rPr>
+          <w:rFonts w:ascii="Times New Roman" w:eastAsiaTheme="majorEastAsia" w:hAnsi="Times New Roman" w:cs="Mangal"/>
+          <w:b/>
+          <w:szCs w:val="29"/>
+        </w:rPr>
+      </w:pPr>
+    </w:p>
+    <w:p>
+      <w:pPr>
+        <w:suppressAutoHyphens w:val="0"/>
+        <w:autoSpaceDN/>
+        <w:spacing w:after="160" w:line="259" w:lineRule="auto"/>
+        <w:jc w:val="center"/>
+        <w:rPr>
+          <w:rFonts w:ascii="Times New Roman" w:eastAsiaTheme="majorEastAsia" w:hAnsi="Times New Roman" w:cs="Mangal"/>
+          <w:b/>
+          <w:szCs w:val="29"/>
+        </w:rPr>
+      </w:pPr>
+      <w:r>
+        <w:rPr>
+          <w:rFonts w:ascii="Times New Roman" w:eastAsiaTheme="majorEastAsia" w:hAnsi="Times New Roman" w:cs="Mangal"/>
+          <w:b/>
+          <w:noProof/>
+          <w:szCs w:val="29"/>
+          <w14:ligatures w14:val="standardContextual"/>
+        </w:rPr>
+        <w:drawing>
+          <wp:inline distT="0" distB="0" distL="0" distR="0" wp14:anchorId="6BD6F2AC" wp14:editId="53153562">
+            <wp:extent cx="5601970" cy="6754495"/>
+            <wp:effectExtent l="0" t="0" r="0" b="8255"/>
+            <wp:docPr id="313482282" name="Imagen 4"/>
+            <wp:cNvGraphicFramePr>
+              <a:graphicFrameLocks xmlns:a="http://schemas.openxmlformats.org/drawingml/2006/main" noChangeAspect="1"/>
+            </wp:cNvGraphicFramePr>
+            <a:graphic xmlns:a="http://schemas.openxmlformats.org/drawingml/2006/main">
+              <a:graphicData uri="http://schemas.openxmlformats.org/drawingml/2006/picture">
+                <pic:pic xmlns:pic="http://schemas.openxmlformats.org/drawingml/2006/picture">
+                  <pic:nvPicPr>
+                    <pic:cNvPr id="0" name="Picture 5"/>
+                    <pic:cNvPicPr>
+                      <a:picLocks noChangeAspect="1" noChangeArrowheads="1"/>
+                    </pic:cNvPicPr>
+                  </pic:nvPicPr>
+                  <pic:blipFill>
+                    <a:blip r:embed="rId25" cstate="print">
+                      <a:extLst>
+                        <a:ext uri="{28A0092B-C50C-407E-A947-70E740481C1C}">
+                          <a14:useLocalDpi xmlns:a14="http://schemas.microsoft.com/office/drawing/2010/main" val="0"/>
+                        </a:ext>
+                      </a:extLst>
+                    </a:blip>
+                    <a:srcRect/>
+                    <a:stretch>
+                      <a:fillRect/>
+                    </a:stretch>
+                  </pic:blipFill>
+                  <pic:spPr bwMode="auto">
+                    <a:xfrm>
+                      <a:off x="0" y="0"/>
+                      <a:ext cx="5601970" cy="6754495"/>
+                    </a:xfrm>
+                    <a:prstGeom prst="rect">
+                      <a:avLst/>
+                    </a:prstGeom>
+                    <a:noFill/>
+                    <a:ln>
+                      <a:noFill/>
+                    </a:ln>
+                  </pic:spPr>
+                </pic:pic>
+              </a:graphicData>
+            </a:graphic>
+          </wp:inline>
+        </w:drawing>
+      </w:r>
+    </w:p>
     <w:sectPr>
       <w:pgSz w:w="12240" w:h="15840" w:code="1"/>
       <w:pgMar w:top="1417" w:right="1701" w:bottom="1417" w:left="1701" w:header="708" w:footer="708" w:gutter="0"/>
@@ -14571,7 +14954,7 @@
 </file>
 
 <file path=word/comments.xml><?xml version="1.0" encoding="utf-8"?>
-<w:comments xmlns:wpc="http://schemas.microsoft.com/office/word/2010/wordprocessingCanvas" xmlns:cx="http://schemas.microsoft.com/office/drawing/2014/chartex" xmlns:cx1="http://schemas.microsoft.com/office/drawing/2015/9/8/chartex" xmlns:cx2="http://schemas.microsoft.com/office/drawing/2015/10/21/chartex" xmlns:cx3="http://schemas.microsoft.com/office/drawing/2016/5/9/chartex" xmlns:cx4="http://schemas.microsoft.com/office/drawing/2016/5/10/chartex" xmlns:cx5="http://schemas.microsoft.com/office/drawing/2016/5/11/chartex" xmlns:cx6="http://schemas.microsoft.com/office/drawing/2016/5/12/chartex" xmlns:cx7="http://schemas.microsoft.com/office/drawing/2016/5/13/chartex" xmlns:cx8="http://schemas.microsoft.com/office/drawing/2016/5/14/chartex" xmlns:mc="http://schemas.openxmlformats.org/markup-compatibility/2006" xmlns:aink="http://schemas.microsoft.com/office/drawing/2016/ink" xmlns:am3d="http://schemas.microsoft.com/office/drawing/2017/model3d" xmlns:o="urn:schemas-microsoft-com:office:office" xmlns:oel="http://schemas.microsoft.com/office/2019/extlst" xmlns:r="http://schemas.openxmlformats.org/officeDocument/2006/relationships" xmlns:m="http://schemas.openxmlformats.org/officeDocument/2006/math" xmlns:v="urn:schemas-microsoft-com:vml" xmlns:wp14="http://schemas.microsoft.com/office/word/2010/wordprocessingDrawing" xmlns:wp="http://schemas.openxmlformats.org/drawingml/2006/wordprocessingDrawing" xmlns:w10="urn:schemas-microsoft-com:office:word" xmlns:w="http://schemas.openxmlformats.org/wordprocessingml/2006/main" xmlns:w14="http://schemas.microsoft.com/office/word/2010/wordml" xmlns:w15="http://schemas.microsoft.com/office/word/2012/wordml" xmlns:w16cex="http://schemas.microsoft.com/office/word/2018/wordml/cex" xmlns:w16cid="http://schemas.microsoft.com/office/word/2016/wordml/cid" xmlns:w16="http://schemas.microsoft.com/office/word/2018/wordml" xmlns:w16du="http://schemas.microsoft.com/office/word/2023/wordml/word16du" xmlns:w16sdtdh="http://schemas.microsoft.com/office/word/2020/wordml/sdtdatahash" xmlns:w16se="http://schemas.microsoft.com/office/word/2015/wordml/symex" xmlns:wpg="http://schemas.microsoft.com/office/word/2010/wordprocessingGroup" xmlns:wpi="http://schemas.microsoft.com/office/word/2010/wordprocessingInk" xmlns:wne="http://schemas.microsoft.com/office/word/2006/wordml" xmlns:wps="http://schemas.microsoft.com/office/word/2010/wordprocessingShape" mc:Ignorable="w14 w15 w16se w16cid w16 w16cex w16sdtdh w16du wp14">
+<w:comments xmlns:wpc="http://schemas.microsoft.com/office/word/2010/wordprocessingCanvas" xmlns:cx="http://schemas.microsoft.com/office/drawing/2014/chartex" xmlns:cx1="http://schemas.microsoft.com/office/drawing/2015/9/8/chartex" xmlns:cx2="http://schemas.microsoft.com/office/drawing/2015/10/21/chartex" xmlns:cx3="http://schemas.microsoft.com/office/drawing/2016/5/9/chartex" xmlns:cx4="http://schemas.microsoft.com/office/drawing/2016/5/10/chartex" xmlns:cx5="http://schemas.microsoft.com/office/drawing/2016/5/11/chartex" xmlns:cx6="http://schemas.microsoft.com/office/drawing/2016/5/12/chartex" xmlns:cx7="http://schemas.microsoft.com/office/drawing/2016/5/13/chartex" xmlns:cx8="http://schemas.microsoft.com/office/drawing/2016/5/14/chartex" xmlns:mc="http://schemas.openxmlformats.org/markup-compatibility/2006" xmlns:aink="http://schemas.microsoft.com/office/drawing/2016/ink" xmlns:am3d="http://schemas.microsoft.com/office/drawing/2017/model3d" xmlns:o="urn:schemas-microsoft-com:office:office" xmlns:oel="http://schemas.microsoft.com/office/2019/extlst" xmlns:r="http://schemas.openxmlformats.org/officeDocument/2006/relationships" xmlns:m="http://schemas.openxmlformats.org/officeDocument/2006/math" xmlns:v="urn:schemas-microsoft-com:vml" xmlns:wp14="http://schemas.microsoft.com/office/word/2010/wordprocessingDrawing" xmlns:wp="http://schemas.openxmlformats.org/drawingml/2006/wordprocessingDrawing" xmlns:w10="urn:schemas-microsoft-com:office:word" xmlns:w="http://schemas.openxmlformats.org/wordprocessingml/2006/main" xmlns:w14="http://schemas.microsoft.com/office/word/2010/wordml" xmlns:w15="http://schemas.microsoft.com/office/word/2012/wordml" xmlns:w16cex="http://schemas.microsoft.com/office/word/2018/wordml/cex" xmlns:w16cid="http://schemas.microsoft.com/office/word/2016/wordml/cid" xmlns:w16="http://schemas.microsoft.com/office/word/2018/wordml" xmlns:w16du="http://schemas.microsoft.com/office/word/2023/wordml/word16du" xmlns:w16sdtdh="http://schemas.microsoft.com/office/word/2020/wordml/sdtdatahash" xmlns:w16sdtfl="http://schemas.microsoft.com/office/word/2024/wordml/sdtformatlock" xmlns:w16se="http://schemas.microsoft.com/office/word/2015/wordml/symex" xmlns:wpg="http://schemas.microsoft.com/office/word/2010/wordprocessingGroup" xmlns:wpi="http://schemas.microsoft.com/office/word/2010/wordprocessingInk" xmlns:wne="http://schemas.microsoft.com/office/word/2006/wordml" xmlns:wps="http://schemas.microsoft.com/office/word/2010/wordprocessingShape" mc:Ignorable="w14 w15 w16se w16cid w16 w16cex w16sdtdh w16sdtfl w16du wp14">
   <w:comment w:id="0" w:author="Yomar" w:date="2024-09-15T18:11:00Z" w:initials="Y">
     <w:p>
       <w:pPr>
@@ -14604,7 +14987,10 @@
         <w:annotationRef/>
       </w:r>
       <w:r>
-        <w:t>Al revez, entre paréntesis va las abreviaciones</w:t>
+        <w:t>Al revez</w:t>
+      </w:r>
+      <w:r>
+        <w:t>, entre paréntesis va las abreviaciones</w:t>
       </w:r>
     </w:p>
   </w:comment>
@@ -15063,7 +15449,7 @@
 </file>
 
 <file path=word/commentsExtended.xml><?xml version="1.0" encoding="utf-8"?>
-<w15:commentsEx xmlns:wpc="http://schemas.microsoft.com/office/word/2010/wordprocessingCanvas" xmlns:cx="http://schemas.microsoft.com/office/drawing/2014/chartex" xmlns:cx1="http://schemas.microsoft.com/office/drawing/2015/9/8/chartex" xmlns:cx2="http://schemas.microsoft.com/office/drawing/2015/10/21/chartex" xmlns:cx3="http://schemas.microsoft.com/office/drawing/2016/5/9/chartex" xmlns:cx4="http://schemas.microsoft.com/office/drawing/2016/5/10/chartex" xmlns:cx5="http://schemas.microsoft.com/office/drawing/2016/5/11/chartex" xmlns:cx6="http://schemas.microsoft.com/office/drawing/2016/5/12/chartex" xmlns:cx7="http://schemas.microsoft.com/office/drawing/2016/5/13/chartex" xmlns:cx8="http://schemas.microsoft.com/office/drawing/2016/5/14/chartex" xmlns:mc="http://schemas.openxmlformats.org/markup-compatibility/2006" xmlns:aink="http://schemas.microsoft.com/office/drawing/2016/ink" xmlns:am3d="http://schemas.microsoft.com/office/drawing/2017/model3d" xmlns:o="urn:schemas-microsoft-com:office:office" xmlns:oel="http://schemas.microsoft.com/office/2019/extlst" xmlns:r="http://schemas.openxmlformats.org/officeDocument/2006/relationships" xmlns:m="http://schemas.openxmlformats.org/officeDocument/2006/math" xmlns:v="urn:schemas-microsoft-com:vml" xmlns:wp14="http://schemas.microsoft.com/office/word/2010/wordprocessingDrawing" xmlns:wp="http://schemas.openxmlformats.org/drawingml/2006/wordprocessingDrawing" xmlns:w10="urn:schemas-microsoft-com:office:word" xmlns:w="http://schemas.openxmlformats.org/wordprocessingml/2006/main" xmlns:w14="http://schemas.microsoft.com/office/word/2010/wordml" xmlns:w15="http://schemas.microsoft.com/office/word/2012/wordml" xmlns:w16cex="http://schemas.microsoft.com/office/word/2018/wordml/cex" xmlns:w16cid="http://schemas.microsoft.com/office/word/2016/wordml/cid" xmlns:w16="http://schemas.microsoft.com/office/word/2018/wordml" xmlns:w16du="http://schemas.microsoft.com/office/word/2023/wordml/word16du" xmlns:w16sdtdh="http://schemas.microsoft.com/office/word/2020/wordml/sdtdatahash" xmlns:w16se="http://schemas.microsoft.com/office/word/2015/wordml/symex" xmlns:wpg="http://schemas.microsoft.com/office/word/2010/wordprocessingGroup" xmlns:wpi="http://schemas.microsoft.com/office/word/2010/wordprocessingInk" xmlns:wne="http://schemas.microsoft.com/office/word/2006/wordml" xmlns:wps="http://schemas.microsoft.com/office/word/2010/wordprocessingShape" mc:Ignorable="w14 w15 w16se w16cid w16 w16cex w16sdtdh w16du wp14">
+<w15:commentsEx xmlns:wpc="http://schemas.microsoft.com/office/word/2010/wordprocessingCanvas" xmlns:cx="http://schemas.microsoft.com/office/drawing/2014/chartex" xmlns:cx1="http://schemas.microsoft.com/office/drawing/2015/9/8/chartex" xmlns:cx2="http://schemas.microsoft.com/office/drawing/2015/10/21/chartex" xmlns:cx3="http://schemas.microsoft.com/office/drawing/2016/5/9/chartex" xmlns:cx4="http://schemas.microsoft.com/office/drawing/2016/5/10/chartex" xmlns:cx5="http://schemas.microsoft.com/office/drawing/2016/5/11/chartex" xmlns:cx6="http://schemas.microsoft.com/office/drawing/2016/5/12/chartex" xmlns:cx7="http://schemas.microsoft.com/office/drawing/2016/5/13/chartex" xmlns:cx8="http://schemas.microsoft.com/office/drawing/2016/5/14/chartex" xmlns:mc="http://schemas.openxmlformats.org/markup-compatibility/2006" xmlns:aink="http://schemas.microsoft.com/office/drawing/2016/ink" xmlns:am3d="http://schemas.microsoft.com/office/drawing/2017/model3d" xmlns:o="urn:schemas-microsoft-com:office:office" xmlns:oel="http://schemas.microsoft.com/office/2019/extlst" xmlns:r="http://schemas.openxmlformats.org/officeDocument/2006/relationships" xmlns:m="http://schemas.openxmlformats.org/officeDocument/2006/math" xmlns:v="urn:schemas-microsoft-com:vml" xmlns:wp14="http://schemas.microsoft.com/office/word/2010/wordprocessingDrawing" xmlns:wp="http://schemas.openxmlformats.org/drawingml/2006/wordprocessingDrawing" xmlns:w10="urn:schemas-microsoft-com:office:word" xmlns:w="http://schemas.openxmlformats.org/wordprocessingml/2006/main" xmlns:w14="http://schemas.microsoft.com/office/word/2010/wordml" xmlns:w15="http://schemas.microsoft.com/office/word/2012/wordml" xmlns:w16cex="http://schemas.microsoft.com/office/word/2018/wordml/cex" xmlns:w16cid="http://schemas.microsoft.com/office/word/2016/wordml/cid" xmlns:w16="http://schemas.microsoft.com/office/word/2018/wordml" xmlns:w16du="http://schemas.microsoft.com/office/word/2023/wordml/word16du" xmlns:w16sdtdh="http://schemas.microsoft.com/office/word/2020/wordml/sdtdatahash" xmlns:w16sdtfl="http://schemas.microsoft.com/office/word/2024/wordml/sdtformatlock" xmlns:w16se="http://schemas.microsoft.com/office/word/2015/wordml/symex" xmlns:wpg="http://schemas.microsoft.com/office/word/2010/wordprocessingGroup" xmlns:wpi="http://schemas.microsoft.com/office/word/2010/wordprocessingInk" xmlns:wne="http://schemas.microsoft.com/office/word/2006/wordml" xmlns:wps="http://schemas.microsoft.com/office/word/2010/wordprocessingShape" mc:Ignorable="w14 w15 w16se w16cid w16 w16cex w16sdtdh w16sdtfl w16du wp14">
   <w15:commentEx w15:paraId="31C4BC5F" w15:done="1"/>
   <w15:commentEx w15:paraId="28C65E19" w15:done="1"/>
   <w15:commentEx w15:paraId="33030AD1" w15:done="0"/>
@@ -15079,7 +15465,7 @@
 </file>
 
 <file path=word/commentsExtensible.xml><?xml version="1.0" encoding="utf-8"?>
-<w16cex:commentsExtensible xmlns:wpc="http://schemas.microsoft.com/office/word/2010/wordprocessingCanvas" xmlns:cx="http://schemas.microsoft.com/office/drawing/2014/chartex" xmlns:cx1="http://schemas.microsoft.com/office/drawing/2015/9/8/chartex" xmlns:cx2="http://schemas.microsoft.com/office/drawing/2015/10/21/chartex" xmlns:cx3="http://schemas.microsoft.com/office/drawing/2016/5/9/chartex" xmlns:cx4="http://schemas.microsoft.com/office/drawing/2016/5/10/chartex" xmlns:cx5="http://schemas.microsoft.com/office/drawing/2016/5/11/chartex" xmlns:cx6="http://schemas.microsoft.com/office/drawing/2016/5/12/chartex" xmlns:cx7="http://schemas.microsoft.com/office/drawing/2016/5/13/chartex" xmlns:cx8="http://schemas.microsoft.com/office/drawing/2016/5/14/chartex" xmlns:cr="http://schemas.microsoft.com/office/comments/2020/reactions" xmlns:mc="http://schemas.openxmlformats.org/markup-compatibility/2006" xmlns:aink="http://schemas.microsoft.com/office/drawing/2016/ink" xmlns:am3d="http://schemas.microsoft.com/office/drawing/2017/model3d" xmlns:o="urn:schemas-microsoft-com:office:office" xmlns:oel="http://schemas.microsoft.com/office/2019/extlst" xmlns:r="http://schemas.openxmlformats.org/officeDocument/2006/relationships" xmlns:m="http://schemas.openxmlformats.org/officeDocument/2006/math" xmlns:v="urn:schemas-microsoft-com:vml" xmlns:wp14="http://schemas.microsoft.com/office/word/2010/wordprocessingDrawing" xmlns:wp="http://schemas.openxmlformats.org/drawingml/2006/wordprocessingDrawing" xmlns:w10="urn:schemas-microsoft-com:office:word" xmlns:w="http://schemas.openxmlformats.org/wordprocessingml/2006/main" xmlns:w14="http://schemas.microsoft.com/office/word/2010/wordml" xmlns:w15="http://schemas.microsoft.com/office/word/2012/wordml" xmlns:w16cex="http://schemas.microsoft.com/office/word/2018/wordml/cex" xmlns:w16cid="http://schemas.microsoft.com/office/word/2016/wordml/cid" xmlns:w16="http://schemas.microsoft.com/office/word/2018/wordml" xmlns:w16du="http://schemas.microsoft.com/office/word/2023/wordml/word16du" xmlns:w16sdtdh="http://schemas.microsoft.com/office/word/2020/wordml/sdtdatahash" xmlns:w16se="http://schemas.microsoft.com/office/word/2015/wordml/symex" xmlns:wpg="http://schemas.microsoft.com/office/word/2010/wordprocessingGroup" xmlns:wpi="http://schemas.microsoft.com/office/word/2010/wordprocessingInk" xmlns:wne="http://schemas.microsoft.com/office/word/2006/wordml" xmlns:wps="http://schemas.microsoft.com/office/word/2010/wordprocessingShape" mc:Ignorable="w14 w15 w16se w16cid w16 w16cex w16sdtdh cr w16du wp14">
+<w16cex:commentsExtensible xmlns:wpc="http://schemas.microsoft.com/office/word/2010/wordprocessingCanvas" xmlns:cx="http://schemas.microsoft.com/office/drawing/2014/chartex" xmlns:cx1="http://schemas.microsoft.com/office/drawing/2015/9/8/chartex" xmlns:cx2="http://schemas.microsoft.com/office/drawing/2015/10/21/chartex" xmlns:cx3="http://schemas.microsoft.com/office/drawing/2016/5/9/chartex" xmlns:cx4="http://schemas.microsoft.com/office/drawing/2016/5/10/chartex" xmlns:cx5="http://schemas.microsoft.com/office/drawing/2016/5/11/chartex" xmlns:cx6="http://schemas.microsoft.com/office/drawing/2016/5/12/chartex" xmlns:cx7="http://schemas.microsoft.com/office/drawing/2016/5/13/chartex" xmlns:cx8="http://schemas.microsoft.com/office/drawing/2016/5/14/chartex" xmlns:cr="http://schemas.microsoft.com/office/comments/2020/reactions" xmlns:mc="http://schemas.openxmlformats.org/markup-compatibility/2006" xmlns:aink="http://schemas.microsoft.com/office/drawing/2016/ink" xmlns:am3d="http://schemas.microsoft.com/office/drawing/2017/model3d" xmlns:o="urn:schemas-microsoft-com:office:office" xmlns:oel="http://schemas.microsoft.com/office/2019/extlst" xmlns:r="http://schemas.openxmlformats.org/officeDocument/2006/relationships" xmlns:m="http://schemas.openxmlformats.org/officeDocument/2006/math" xmlns:v="urn:schemas-microsoft-com:vml" xmlns:wp14="http://schemas.microsoft.com/office/word/2010/wordprocessingDrawing" xmlns:wp="http://schemas.openxmlformats.org/drawingml/2006/wordprocessingDrawing" xmlns:w10="urn:schemas-microsoft-com:office:word" xmlns:w="http://schemas.openxmlformats.org/wordprocessingml/2006/main" xmlns:w14="http://schemas.microsoft.com/office/word/2010/wordml" xmlns:w15="http://schemas.microsoft.com/office/word/2012/wordml" xmlns:w16cex="http://schemas.microsoft.com/office/word/2018/wordml/cex" xmlns:w16cid="http://schemas.microsoft.com/office/word/2016/wordml/cid" xmlns:w16="http://schemas.microsoft.com/office/word/2018/wordml" xmlns:w16du="http://schemas.microsoft.com/office/word/2023/wordml/word16du" xmlns:w16sdtdh="http://schemas.microsoft.com/office/word/2020/wordml/sdtdatahash" xmlns:w16sdtfl="http://schemas.microsoft.com/office/word/2024/wordml/sdtformatlock" xmlns:w16se="http://schemas.microsoft.com/office/word/2015/wordml/symex" xmlns:wpg="http://schemas.microsoft.com/office/word/2010/wordprocessingGroup" xmlns:wpi="http://schemas.microsoft.com/office/word/2010/wordprocessingInk" xmlns:wne="http://schemas.microsoft.com/office/word/2006/wordml" xmlns:wps="http://schemas.microsoft.com/office/word/2010/wordprocessingShape" mc:Ignorable="w14 w15 w16se w16cid w16 w16cex w16sdtdh w16sdtfl cr w16du wp14">
   <w16cex:commentExtensible w16cex:durableId="2A91A1B7" w16cex:dateUtc="2024-09-15T22:11:00Z"/>
   <w16cex:commentExtensible w16cex:durableId="2A91A2D5" w16cex:dateUtc="2024-09-15T22:15:00Z"/>
   <w16cex:commentExtensible w16cex:durableId="2A91A21E" w16cex:dateUtc="2024-09-15T22:12:00Z"/>
@@ -15095,7 +15481,7 @@
 </file>
 
 <file path=word/commentsIds.xml><?xml version="1.0" encoding="utf-8"?>
-<w16cid:commentsIds xmlns:wpc="http://schemas.microsoft.com/office/word/2010/wordprocessingCanvas" xmlns:cx="http://schemas.microsoft.com/office/drawing/2014/chartex" xmlns:cx1="http://schemas.microsoft.com/office/drawing/2015/9/8/chartex" xmlns:cx2="http://schemas.microsoft.com/office/drawing/2015/10/21/chartex" xmlns:cx3="http://schemas.microsoft.com/office/drawing/2016/5/9/chartex" xmlns:cx4="http://schemas.microsoft.com/office/drawing/2016/5/10/chartex" xmlns:cx5="http://schemas.microsoft.com/office/drawing/2016/5/11/chartex" xmlns:cx6="http://schemas.microsoft.com/office/drawing/2016/5/12/chartex" xmlns:cx7="http://schemas.microsoft.com/office/drawing/2016/5/13/chartex" xmlns:cx8="http://schemas.microsoft.com/office/drawing/2016/5/14/chartex" xmlns:mc="http://schemas.openxmlformats.org/markup-compatibility/2006" xmlns:aink="http://schemas.microsoft.com/office/drawing/2016/ink" xmlns:am3d="http://schemas.microsoft.com/office/drawing/2017/model3d" xmlns:o="urn:schemas-microsoft-com:office:office" xmlns:oel="http://schemas.microsoft.com/office/2019/extlst" xmlns:r="http://schemas.openxmlformats.org/officeDocument/2006/relationships" xmlns:m="http://schemas.openxmlformats.org/officeDocument/2006/math" xmlns:v="urn:schemas-microsoft-com:vml" xmlns:wp14="http://schemas.microsoft.com/office/word/2010/wordprocessingDrawing" xmlns:wp="http://schemas.openxmlformats.org/drawingml/2006/wordprocessingDrawing" xmlns:w10="urn:schemas-microsoft-com:office:word" xmlns:w="http://schemas.openxmlformats.org/wordprocessingml/2006/main" xmlns:w14="http://schemas.microsoft.com/office/word/2010/wordml" xmlns:w15="http://schemas.microsoft.com/office/word/2012/wordml" xmlns:w16cex="http://schemas.microsoft.com/office/word/2018/wordml/cex" xmlns:w16cid="http://schemas.microsoft.com/office/word/2016/wordml/cid" xmlns:w16="http://schemas.microsoft.com/office/word/2018/wordml" xmlns:w16du="http://schemas.microsoft.com/office/word/2023/wordml/word16du" xmlns:w16sdtdh="http://schemas.microsoft.com/office/word/2020/wordml/sdtdatahash" xmlns:w16se="http://schemas.microsoft.com/office/word/2015/wordml/symex" xmlns:wpg="http://schemas.microsoft.com/office/word/2010/wordprocessingGroup" xmlns:wpi="http://schemas.microsoft.com/office/word/2010/wordprocessingInk" xmlns:wne="http://schemas.microsoft.com/office/word/2006/wordml" xmlns:wps="http://schemas.microsoft.com/office/word/2010/wordprocessingShape" mc:Ignorable="w14 w15 w16se w16cid w16 w16cex w16sdtdh w16du wp14">
+<w16cid:commentsIds xmlns:wpc="http://schemas.microsoft.com/office/word/2010/wordprocessingCanvas" xmlns:cx="http://schemas.microsoft.com/office/drawing/2014/chartex" xmlns:cx1="http://schemas.microsoft.com/office/drawing/2015/9/8/chartex" xmlns:cx2="http://schemas.microsoft.com/office/drawing/2015/10/21/chartex" xmlns:cx3="http://schemas.microsoft.com/office/drawing/2016/5/9/chartex" xmlns:cx4="http://schemas.microsoft.com/office/drawing/2016/5/10/chartex" xmlns:cx5="http://schemas.microsoft.com/office/drawing/2016/5/11/chartex" xmlns:cx6="http://schemas.microsoft.com/office/drawing/2016/5/12/chartex" xmlns:cx7="http://schemas.microsoft.com/office/drawing/2016/5/13/chartex" xmlns:cx8="http://schemas.microsoft.com/office/drawing/2016/5/14/chartex" xmlns:mc="http://schemas.openxmlformats.org/markup-compatibility/2006" xmlns:aink="http://schemas.microsoft.com/office/drawing/2016/ink" xmlns:am3d="http://schemas.microsoft.com/office/drawing/2017/model3d" xmlns:o="urn:schemas-microsoft-com:office:office" xmlns:oel="http://schemas.microsoft.com/office/2019/extlst" xmlns:r="http://schemas.openxmlformats.org/officeDocument/2006/relationships" xmlns:m="http://schemas.openxmlformats.org/officeDocument/2006/math" xmlns:v="urn:schemas-microsoft-com:vml" xmlns:wp14="http://schemas.microsoft.com/office/word/2010/wordprocessingDrawing" xmlns:wp="http://schemas.openxmlformats.org/drawingml/2006/wordprocessingDrawing" xmlns:w10="urn:schemas-microsoft-com:office:word" xmlns:w="http://schemas.openxmlformats.org/wordprocessingml/2006/main" xmlns:w14="http://schemas.microsoft.com/office/word/2010/wordml" xmlns:w15="http://schemas.microsoft.com/office/word/2012/wordml" xmlns:w16cex="http://schemas.microsoft.com/office/word/2018/wordml/cex" xmlns:w16cid="http://schemas.microsoft.com/office/word/2016/wordml/cid" xmlns:w16="http://schemas.microsoft.com/office/word/2018/wordml" xmlns:w16du="http://schemas.microsoft.com/office/word/2023/wordml/word16du" xmlns:w16sdtdh="http://schemas.microsoft.com/office/word/2020/wordml/sdtdatahash" xmlns:w16sdtfl="http://schemas.microsoft.com/office/word/2024/wordml/sdtformatlock" xmlns:w16se="http://schemas.microsoft.com/office/word/2015/wordml/symex" xmlns:wpg="http://schemas.microsoft.com/office/word/2010/wordprocessingGroup" xmlns:wpi="http://schemas.microsoft.com/office/word/2010/wordprocessingInk" xmlns:wne="http://schemas.microsoft.com/office/word/2006/wordml" xmlns:wps="http://schemas.microsoft.com/office/word/2010/wordprocessingShape" mc:Ignorable="w14 w15 w16se w16cid w16 w16cex w16sdtdh w16sdtfl w16du wp14">
   <w16cid:commentId w16cid:paraId="31C4BC5F" w16cid:durableId="2A91A1B7"/>
   <w16cid:commentId w16cid:paraId="28C65E19" w16cid:durableId="2A91A2D5"/>
   <w16cid:commentId w16cid:paraId="33030AD1" w16cid:durableId="2A91A21E"/>
@@ -15111,7 +15497,7 @@
 </file>
 
 <file path=word/numbering.xml><?xml version="1.0" encoding="utf-8"?>
-<w:numbering xmlns:wpc="http://schemas.microsoft.com/office/word/2010/wordprocessingCanvas" xmlns:cx="http://schemas.microsoft.com/office/drawing/2014/chartex" xmlns:cx1="http://schemas.microsoft.com/office/drawing/2015/9/8/chartex" xmlns:cx2="http://schemas.microsoft.com/office/drawing/2015/10/21/chartex" xmlns:cx3="http://schemas.microsoft.com/office/drawing/2016/5/9/chartex" xmlns:cx4="http://schemas.microsoft.com/office/drawing/2016/5/10/chartex" xmlns:cx5="http://schemas.microsoft.com/office/drawing/2016/5/11/chartex" xmlns:cx6="http://schemas.microsoft.com/office/drawing/2016/5/12/chartex" xmlns:cx7="http://schemas.microsoft.com/office/drawing/2016/5/13/chartex" xmlns:cx8="http://schemas.microsoft.com/office/drawing/2016/5/14/chartex" xmlns:mc="http://schemas.openxmlformats.org/markup-compatibility/2006" xmlns:aink="http://schemas.microsoft.com/office/drawing/2016/ink" xmlns:am3d="http://schemas.microsoft.com/office/drawing/2017/model3d" xmlns:o="urn:schemas-microsoft-com:office:office" xmlns:oel="http://schemas.microsoft.com/office/2019/extlst" xmlns:r="http://schemas.openxmlformats.org/officeDocument/2006/relationships" xmlns:m="http://schemas.openxmlformats.org/officeDocument/2006/math" xmlns:v="urn:schemas-microsoft-com:vml" xmlns:wp14="http://schemas.microsoft.com/office/word/2010/wordprocessingDrawing" xmlns:wp="http://schemas.openxmlformats.org/drawingml/2006/wordprocessingDrawing" xmlns:w10="urn:schemas-microsoft-com:office:word" xmlns:w="http://schemas.openxmlformats.org/wordprocessingml/2006/main" xmlns:w14="http://schemas.microsoft.com/office/word/2010/wordml" xmlns:w15="http://schemas.microsoft.com/office/word/2012/wordml" xmlns:w16cex="http://schemas.microsoft.com/office/word/2018/wordml/cex" xmlns:w16cid="http://schemas.microsoft.com/office/word/2016/wordml/cid" xmlns:w16="http://schemas.microsoft.com/office/word/2018/wordml" xmlns:w16du="http://schemas.microsoft.com/office/word/2023/wordml/word16du" xmlns:w16sdtdh="http://schemas.microsoft.com/office/word/2020/wordml/sdtdatahash" xmlns:w16se="http://schemas.microsoft.com/office/word/2015/wordml/symex" xmlns:wpg="http://schemas.microsoft.com/office/word/2010/wordprocessingGroup" xmlns:wpi="http://schemas.microsoft.com/office/word/2010/wordprocessingInk" xmlns:wne="http://schemas.microsoft.com/office/word/2006/wordml" xmlns:wps="http://schemas.microsoft.com/office/word/2010/wordprocessingShape" mc:Ignorable="w14 w15 w16se w16cid w16 w16cex w16sdtdh w16du wp14">
+<w:numbering xmlns:wpc="http://schemas.microsoft.com/office/word/2010/wordprocessingCanvas" xmlns:cx="http://schemas.microsoft.com/office/drawing/2014/chartex" xmlns:cx1="http://schemas.microsoft.com/office/drawing/2015/9/8/chartex" xmlns:cx2="http://schemas.microsoft.com/office/drawing/2015/10/21/chartex" xmlns:cx3="http://schemas.microsoft.com/office/drawing/2016/5/9/chartex" xmlns:cx4="http://schemas.microsoft.com/office/drawing/2016/5/10/chartex" xmlns:cx5="http://schemas.microsoft.com/office/drawing/2016/5/11/chartex" xmlns:cx6="http://schemas.microsoft.com/office/drawing/2016/5/12/chartex" xmlns:cx7="http://schemas.microsoft.com/office/drawing/2016/5/13/chartex" xmlns:cx8="http://schemas.microsoft.com/office/drawing/2016/5/14/chartex" xmlns:mc="http://schemas.openxmlformats.org/markup-compatibility/2006" xmlns:aink="http://schemas.microsoft.com/office/drawing/2016/ink" xmlns:am3d="http://schemas.microsoft.com/office/drawing/2017/model3d" xmlns:o="urn:schemas-microsoft-com:office:office" xmlns:oel="http://schemas.microsoft.com/office/2019/extlst" xmlns:r="http://schemas.openxmlformats.org/officeDocument/2006/relationships" xmlns:m="http://schemas.openxmlformats.org/officeDocument/2006/math" xmlns:v="urn:schemas-microsoft-com:vml" xmlns:wp14="http://schemas.microsoft.com/office/word/2010/wordprocessingDrawing" xmlns:wp="http://schemas.openxmlformats.org/drawingml/2006/wordprocessingDrawing" xmlns:w10="urn:schemas-microsoft-com:office:word" xmlns:w="http://schemas.openxmlformats.org/wordprocessingml/2006/main" xmlns:w14="http://schemas.microsoft.com/office/word/2010/wordml" xmlns:w15="http://schemas.microsoft.com/office/word/2012/wordml" xmlns:w16cex="http://schemas.microsoft.com/office/word/2018/wordml/cex" xmlns:w16cid="http://schemas.microsoft.com/office/word/2016/wordml/cid" xmlns:w16="http://schemas.microsoft.com/office/word/2018/wordml" xmlns:w16du="http://schemas.microsoft.com/office/word/2023/wordml/word16du" xmlns:w16sdtdh="http://schemas.microsoft.com/office/word/2020/wordml/sdtdatahash" xmlns:w16sdtfl="http://schemas.microsoft.com/office/word/2024/wordml/sdtformatlock" xmlns:w16se="http://schemas.microsoft.com/office/word/2015/wordml/symex" xmlns:wpg="http://schemas.microsoft.com/office/word/2010/wordprocessingGroup" xmlns:wpi="http://schemas.microsoft.com/office/word/2010/wordprocessingInk" xmlns:wne="http://schemas.microsoft.com/office/word/2006/wordml" xmlns:wps="http://schemas.microsoft.com/office/word/2010/wordprocessingShape" mc:Ignorable="w14 w15 w16se w16cid w16 w16cex w16sdtdh w16sdtfl w16du wp14">
   <w:abstractNum w:abstractNumId="0" w15:restartNumberingAfterBreak="0">
     <w:nsid w:val="03377F0E"/>
     <w:multiLevelType w:val="multilevel"/>
@@ -17340,7 +17726,7 @@
 </file>
 
 <file path=word/people.xml><?xml version="1.0" encoding="utf-8"?>
-<w15:people xmlns:wpc="http://schemas.microsoft.com/office/word/2010/wordprocessingCanvas" xmlns:cx="http://schemas.microsoft.com/office/drawing/2014/chartex" xmlns:cx1="http://schemas.microsoft.com/office/drawing/2015/9/8/chartex" xmlns:cx2="http://schemas.microsoft.com/office/drawing/2015/10/21/chartex" xmlns:cx3="http://schemas.microsoft.com/office/drawing/2016/5/9/chartex" xmlns:cx4="http://schemas.microsoft.com/office/drawing/2016/5/10/chartex" xmlns:cx5="http://schemas.microsoft.com/office/drawing/2016/5/11/chartex" xmlns:cx6="http://schemas.microsoft.com/office/drawing/2016/5/12/chartex" xmlns:cx7="http://schemas.microsoft.com/office/drawing/2016/5/13/chartex" xmlns:cx8="http://schemas.microsoft.com/office/drawing/2016/5/14/chartex" xmlns:mc="http://schemas.openxmlformats.org/markup-compatibility/2006" xmlns:aink="http://schemas.microsoft.com/office/drawing/2016/ink" xmlns:am3d="http://schemas.microsoft.com/office/drawing/2017/model3d" xmlns:o="urn:schemas-microsoft-com:office:office" xmlns:oel="http://schemas.microsoft.com/office/2019/extlst" xmlns:r="http://schemas.openxmlformats.org/officeDocument/2006/relationships" xmlns:m="http://schemas.openxmlformats.org/officeDocument/2006/math" xmlns:v="urn:schemas-microsoft-com:vml" xmlns:wp14="http://schemas.microsoft.com/office/word/2010/wordprocessingDrawing" xmlns:wp="http://schemas.openxmlformats.org/drawingml/2006/wordprocessingDrawing" xmlns:w10="urn:schemas-microsoft-com:office:word" xmlns:w="http://schemas.openxmlformats.org/wordprocessingml/2006/main" xmlns:w14="http://schemas.microsoft.com/office/word/2010/wordml" xmlns:w15="http://schemas.microsoft.com/office/word/2012/wordml" xmlns:w16cex="http://schemas.microsoft.com/office/word/2018/wordml/cex" xmlns:w16cid="http://schemas.microsoft.com/office/word/2016/wordml/cid" xmlns:w16="http://schemas.microsoft.com/office/word/2018/wordml" xmlns:w16du="http://schemas.microsoft.com/office/word/2023/wordml/word16du" xmlns:w16sdtdh="http://schemas.microsoft.com/office/word/2020/wordml/sdtdatahash" xmlns:w16se="http://schemas.microsoft.com/office/word/2015/wordml/symex" xmlns:wpg="http://schemas.microsoft.com/office/word/2010/wordprocessingGroup" xmlns:wpi="http://schemas.microsoft.com/office/word/2010/wordprocessingInk" xmlns:wne="http://schemas.microsoft.com/office/word/2006/wordml" xmlns:wps="http://schemas.microsoft.com/office/word/2010/wordprocessingShape" mc:Ignorable="w14 w15 w16se w16cid w16 w16cex w16sdtdh w16du wp14">
+<w15:people xmlns:wpc="http://schemas.microsoft.com/office/word/2010/wordprocessingCanvas" xmlns:cx="http://schemas.microsoft.com/office/drawing/2014/chartex" xmlns:cx1="http://schemas.microsoft.com/office/drawing/2015/9/8/chartex" xmlns:cx2="http://schemas.microsoft.com/office/drawing/2015/10/21/chartex" xmlns:cx3="http://schemas.microsoft.com/office/drawing/2016/5/9/chartex" xmlns:cx4="http://schemas.microsoft.com/office/drawing/2016/5/10/chartex" xmlns:cx5="http://schemas.microsoft.com/office/drawing/2016/5/11/chartex" xmlns:cx6="http://schemas.microsoft.com/office/drawing/2016/5/12/chartex" xmlns:cx7="http://schemas.microsoft.com/office/drawing/2016/5/13/chartex" xmlns:cx8="http://schemas.microsoft.com/office/drawing/2016/5/14/chartex" xmlns:mc="http://schemas.openxmlformats.org/markup-compatibility/2006" xmlns:aink="http://schemas.microsoft.com/office/drawing/2016/ink" xmlns:am3d="http://schemas.microsoft.com/office/drawing/2017/model3d" xmlns:o="urn:schemas-microsoft-com:office:office" xmlns:oel="http://schemas.microsoft.com/office/2019/extlst" xmlns:r="http://schemas.openxmlformats.org/officeDocument/2006/relationships" xmlns:m="http://schemas.openxmlformats.org/officeDocument/2006/math" xmlns:v="urn:schemas-microsoft-com:vml" xmlns:wp14="http://schemas.microsoft.com/office/word/2010/wordprocessingDrawing" xmlns:wp="http://schemas.openxmlformats.org/drawingml/2006/wordprocessingDrawing" xmlns:w10="urn:schemas-microsoft-com:office:word" xmlns:w="http://schemas.openxmlformats.org/wordprocessingml/2006/main" xmlns:w14="http://schemas.microsoft.com/office/word/2010/wordml" xmlns:w15="http://schemas.microsoft.com/office/word/2012/wordml" xmlns:w16cex="http://schemas.microsoft.com/office/word/2018/wordml/cex" xmlns:w16cid="http://schemas.microsoft.com/office/word/2016/wordml/cid" xmlns:w16="http://schemas.microsoft.com/office/word/2018/wordml" xmlns:w16du="http://schemas.microsoft.com/office/word/2023/wordml/word16du" xmlns:w16sdtdh="http://schemas.microsoft.com/office/word/2020/wordml/sdtdatahash" xmlns:w16sdtfl="http://schemas.microsoft.com/office/word/2024/wordml/sdtformatlock" xmlns:w16se="http://schemas.microsoft.com/office/word/2015/wordml/symex" xmlns:wpg="http://schemas.microsoft.com/office/word/2010/wordprocessingGroup" xmlns:wpi="http://schemas.microsoft.com/office/word/2010/wordprocessingInk" xmlns:wne="http://schemas.microsoft.com/office/word/2006/wordml" xmlns:wps="http://schemas.microsoft.com/office/word/2010/wordprocessingShape" mc:Ignorable="w14 w15 w16se w16cid w16 w16cex w16sdtdh w16sdtfl w16du wp14">
   <w15:person w15:author="Yomar">
     <w15:presenceInfo w15:providerId="None" w15:userId="Yomar"/>
   </w15:person>
@@ -17348,7 +17734,7 @@
 </file>
 
 <file path=word/styles.xml><?xml version="1.0" encoding="utf-8"?>
-<w:styles xmlns:mc="http://schemas.openxmlformats.org/markup-compatibility/2006" xmlns:r="http://schemas.openxmlformats.org/officeDocument/2006/relationships" xmlns:w="http://schemas.openxmlformats.org/wordprocessingml/2006/main" xmlns:w14="http://schemas.microsoft.com/office/word/2010/wordml" xmlns:w15="http://schemas.microsoft.com/office/word/2012/wordml" xmlns:w16cex="http://schemas.microsoft.com/office/word/2018/wordml/cex" xmlns:w16cid="http://schemas.microsoft.com/office/word/2016/wordml/cid" xmlns:w16="http://schemas.microsoft.com/office/word/2018/wordml" xmlns:w16du="http://schemas.microsoft.com/office/word/2023/wordml/word16du" xmlns:w16sdtdh="http://schemas.microsoft.com/office/word/2020/wordml/sdtdatahash" xmlns:w16se="http://schemas.microsoft.com/office/word/2015/wordml/symex" mc:Ignorable="w14 w15 w16se w16cid w16 w16cex w16sdtdh w16du">
+<w:styles xmlns:mc="http://schemas.openxmlformats.org/markup-compatibility/2006" xmlns:r="http://schemas.openxmlformats.org/officeDocument/2006/relationships" xmlns:w="http://schemas.openxmlformats.org/wordprocessingml/2006/main" xmlns:w14="http://schemas.microsoft.com/office/word/2010/wordml" xmlns:w15="http://schemas.microsoft.com/office/word/2012/wordml" xmlns:w16cex="http://schemas.microsoft.com/office/word/2018/wordml/cex" xmlns:w16cid="http://schemas.microsoft.com/office/word/2016/wordml/cid" xmlns:w16="http://schemas.microsoft.com/office/word/2018/wordml" xmlns:w16du="http://schemas.microsoft.com/office/word/2023/wordml/word16du" xmlns:w16sdtdh="http://schemas.microsoft.com/office/word/2020/wordml/sdtdatahash" xmlns:w16sdtfl="http://schemas.microsoft.com/office/word/2024/wordml/sdtformatlock" xmlns:w16se="http://schemas.microsoft.com/office/word/2015/wordml/symex" mc:Ignorable="w14 w15 w16se w16cid w16 w16cex w16sdtdh w16sdtfl w16du">
   <w:docDefaults>
     <w:rPrDefault>
       <w:rPr>

</xml_diff>